<commit_message>
implemented random and dif. grid shape
</commit_message>
<xml_diff>
--- a/Die Kreiszahl π bestimmen.docx
+++ b/Die Kreiszahl π bestimmen.docx
@@ -5,111 +5,222 @@
     <w:p>
       <w:pPr>
         <w:pStyle w:val="Titel"/>
-      </w:pPr>
-      <w:r>
-        <w:t xml:space="preserve">Die </w:t>
-      </w:r>
-      <w:proofErr w:type="spellStart"/>
-      <w:r>
-        <w:t>Kreiszahl</w:t>
-      </w:r>
-      <w:proofErr w:type="spellEnd"/>
-      <w:r>
-        <w:t xml:space="preserve"> π </w:t>
-      </w:r>
-      <w:proofErr w:type="spellStart"/>
-      <w:r>
-        <w:t>bestimmen</w:t>
-      </w:r>
-      <w:proofErr w:type="spellEnd"/>
-    </w:p>
-    <w:p>
-      <w:pPr>
-        <w:pStyle w:val="Titel"/>
-      </w:pPr>
-    </w:p>
-    <w:p>
-      <w:pPr>
-        <w:pStyle w:val="Titel"/>
-      </w:pPr>
-    </w:p>
-    <w:p>
-      <w:pPr>
-        <w:pStyle w:val="Titel"/>
-      </w:pPr>
-    </w:p>
-    <w:p>
-      <w:pPr>
-        <w:pStyle w:val="Titel"/>
-      </w:pPr>
-    </w:p>
-    <w:p>
-      <w:pPr>
-        <w:pStyle w:val="Titel"/>
-      </w:pPr>
-    </w:p>
-    <w:p>
-      <w:pPr>
-        <w:pStyle w:val="Titel"/>
-      </w:pPr>
-    </w:p>
-    <w:p>
-      <w:pPr>
-        <w:pStyle w:val="Titel"/>
-      </w:pPr>
-    </w:p>
-    <w:p>
-      <w:pPr>
-        <w:pStyle w:val="Titel"/>
-      </w:pPr>
-    </w:p>
-    <w:p>
-      <w:pPr>
-        <w:pStyle w:val="Titel"/>
-      </w:pPr>
-    </w:p>
-    <w:p>
-      <w:pPr>
-        <w:pStyle w:val="Titel"/>
-      </w:pPr>
-    </w:p>
-    <w:p>
-      <w:pPr>
-        <w:pStyle w:val="Titel"/>
-      </w:pPr>
-    </w:p>
-    <w:p>
-      <w:pPr>
-        <w:pStyle w:val="Titel"/>
-      </w:pPr>
-    </w:p>
-    <w:p>
-      <w:pPr>
-        <w:pStyle w:val="Titel"/>
-      </w:pPr>
-    </w:p>
-    <w:p>
-      <w:pPr>
-        <w:pStyle w:val="Titel"/>
+        <w:rPr>
+          <w:lang w:val="de-DE"/>
+        </w:rPr>
+      </w:pPr>
+      <w:r>
+        <w:rPr>
+          <w:lang w:val="de-DE"/>
+        </w:rPr>
+        <w:t xml:space="preserve">Die Kreiszahl </w:t>
+      </w:r>
+      <w:r>
+        <w:t>π</w:t>
+      </w:r>
+      <w:r>
+        <w:rPr>
+          <w:lang w:val="de-DE"/>
+        </w:rPr>
+        <w:t xml:space="preserve"> bestimmen</w:t>
+      </w:r>
+    </w:p>
+    <w:p>
+      <w:pPr>
+        <w:rPr>
+          <w:lang w:val="de-DE"/>
+        </w:rPr>
+      </w:pPr>
+    </w:p>
+    <w:p>
+      <w:pPr>
+        <w:rPr>
+          <w:lang w:val="de-DE"/>
+        </w:rPr>
+      </w:pPr>
+    </w:p>
+    <w:p>
+      <w:pPr>
+        <w:rPr>
+          <w:lang w:val="de-DE"/>
+        </w:rPr>
+      </w:pPr>
+    </w:p>
+    <w:p>
+      <w:pPr>
+        <w:rPr>
+          <w:lang w:val="de-DE"/>
+        </w:rPr>
+      </w:pPr>
+    </w:p>
+    <w:p>
+      <w:pPr>
+        <w:rPr>
+          <w:lang w:val="de-DE"/>
+        </w:rPr>
+      </w:pPr>
+    </w:p>
+    <w:p>
+      <w:pPr>
+        <w:rPr>
+          <w:lang w:val="de-DE"/>
+        </w:rPr>
+      </w:pPr>
+    </w:p>
+    <w:p>
+      <w:pPr>
+        <w:rPr>
+          <w:lang w:val="de-DE"/>
+        </w:rPr>
+      </w:pPr>
+    </w:p>
+    <w:p>
+      <w:pPr>
+        <w:rPr>
+          <w:lang w:val="de-DE"/>
+        </w:rPr>
+      </w:pPr>
+    </w:p>
+    <w:p>
+      <w:pPr>
+        <w:rPr>
+          <w:lang w:val="de-DE"/>
+        </w:rPr>
+      </w:pPr>
+    </w:p>
+    <w:p>
+      <w:pPr>
+        <w:rPr>
+          <w:lang w:val="de-DE"/>
+        </w:rPr>
+      </w:pPr>
+    </w:p>
+    <w:p>
+      <w:pPr>
+        <w:rPr>
+          <w:lang w:val="de-DE"/>
+        </w:rPr>
+      </w:pPr>
+    </w:p>
+    <w:p>
+      <w:pPr>
+        <w:rPr>
+          <w:lang w:val="de-DE"/>
+        </w:rPr>
+      </w:pPr>
+    </w:p>
+    <w:p>
+      <w:pPr>
+        <w:rPr>
+          <w:lang w:val="de-DE"/>
+        </w:rPr>
+      </w:pPr>
+    </w:p>
+    <w:p>
+      <w:pPr>
+        <w:rPr>
+          <w:lang w:val="de-DE"/>
+        </w:rPr>
+      </w:pPr>
+    </w:p>
+    <w:p>
+      <w:pPr>
+        <w:rPr>
+          <w:lang w:val="de-DE"/>
+        </w:rPr>
+      </w:pPr>
+    </w:p>
+    <w:p>
+      <w:pPr>
+        <w:rPr>
+          <w:lang w:val="de-DE"/>
+        </w:rPr>
+      </w:pPr>
+    </w:p>
+    <w:p>
+      <w:pPr>
+        <w:rPr>
+          <w:lang w:val="de-DE"/>
+        </w:rPr>
+      </w:pPr>
+    </w:p>
+    <w:p>
+      <w:pPr>
+        <w:rPr>
+          <w:lang w:val="de-DE"/>
+        </w:rPr>
+      </w:pPr>
+    </w:p>
+    <w:p>
+      <w:pPr>
+        <w:rPr>
+          <w:lang w:val="de-DE"/>
+        </w:rPr>
+      </w:pPr>
+    </w:p>
+    <w:p>
+      <w:pPr>
+        <w:rPr>
+          <w:lang w:val="de-DE"/>
+        </w:rPr>
+      </w:pPr>
+    </w:p>
+    <w:p>
+      <w:pPr>
+        <w:rPr>
+          <w:lang w:val="de-DE"/>
+        </w:rPr>
+      </w:pPr>
+    </w:p>
+    <w:p>
+      <w:pPr>
+        <w:rPr>
+          <w:lang w:val="de-DE"/>
+        </w:rPr>
+      </w:pPr>
+    </w:p>
+    <w:p>
+      <w:pPr>
+        <w:rPr>
+          <w:lang w:val="de-DE"/>
+        </w:rPr>
+      </w:pPr>
+    </w:p>
+    <w:p>
+      <w:pPr>
+        <w:rPr>
+          <w:lang w:val="de-DE"/>
+        </w:rPr>
+      </w:pPr>
+    </w:p>
+    <w:p>
+      <w:pPr>
+        <w:rPr>
+          <w:lang w:val="de-DE"/>
+        </w:rPr>
       </w:pPr>
     </w:p>
     <w:p>
       <w:pPr>
         <w:pStyle w:val="Untertitel"/>
         <w:jc w:val="right"/>
-      </w:pPr>
-    </w:p>
-    <w:p/>
-    <w:p/>
-    <w:p/>
-    <w:p/>
-    <w:p/>
+        <w:rPr>
+          <w:lang w:val="de-DE"/>
+        </w:rPr>
+      </w:pPr>
+    </w:p>
     <w:p>
       <w:pPr>
         <w:pStyle w:val="Untertitel"/>
         <w:jc w:val="right"/>
-      </w:pPr>
-      <w:r>
+        <w:rPr>
+          <w:lang w:val="de-DE"/>
+        </w:rPr>
+      </w:pPr>
+      <w:r>
+        <w:rPr>
+          <w:lang w:val="de-DE"/>
+        </w:rPr>
         <w:t>Rupert Bogensperger</w:t>
       </w:r>
     </w:p>
@@ -117,6 +228,1190 @@
       <w:pPr>
         <w:pStyle w:val="Untertitel"/>
         <w:jc w:val="right"/>
+        <w:rPr>
+          <w:rFonts w:asciiTheme="majorHAnsi" w:eastAsiaTheme="majorEastAsia" w:hAnsiTheme="majorHAnsi" w:cstheme="majorBidi"/>
+          <w:spacing w:val="-10"/>
+          <w:kern w:val="28"/>
+          <w:sz w:val="56"/>
+          <w:szCs w:val="56"/>
+          <w:lang w:val="de-DE"/>
+        </w:rPr>
+      </w:pPr>
+      <w:r>
+        <w:rPr>
+          <w:lang w:val="de-DE"/>
+        </w:rPr>
+        <w:t>12.11.2021</w:t>
+      </w:r>
+      <w:r>
+        <w:rPr>
+          <w:lang w:val="de-DE"/>
+        </w:rPr>
+        <w:br w:type="page"/>
+      </w:r>
+    </w:p>
+    <w:sdt>
+      <w:sdtPr>
+        <w:rPr>
+          <w:lang w:val="de-DE"/>
+        </w:rPr>
+        <w:id w:val="-398368300"/>
+        <w:docPartObj>
+          <w:docPartGallery w:val="Table of Contents"/>
+          <w:docPartUnique/>
+        </w:docPartObj>
+      </w:sdtPr>
+      <w:sdtEndPr>
+        <w:rPr>
+          <w:rFonts w:asciiTheme="minorHAnsi" w:eastAsiaTheme="minorHAnsi" w:hAnsiTheme="minorHAnsi" w:cstheme="minorBidi"/>
+          <w:b/>
+          <w:bCs/>
+          <w:color w:val="auto"/>
+          <w:sz w:val="22"/>
+          <w:szCs w:val="22"/>
+          <w:lang w:eastAsia="en-US"/>
+        </w:rPr>
+      </w:sdtEndPr>
+      <w:sdtContent>
+        <w:p>
+          <w:pPr>
+            <w:pStyle w:val="Inhaltsverzeichnisberschrift"/>
+          </w:pPr>
+          <w:r>
+            <w:rPr>
+              <w:lang w:val="de-DE"/>
+            </w:rPr>
+            <w:t>Inhalt</w:t>
+          </w:r>
+        </w:p>
+        <w:p>
+          <w:pPr>
+            <w:pStyle w:val="Verzeichnis1"/>
+            <w:tabs>
+              <w:tab w:val="right" w:leader="dot" w:pos="9062"/>
+            </w:tabs>
+            <w:rPr>
+              <w:noProof/>
+            </w:rPr>
+          </w:pPr>
+          <w:r>
+            <w:fldChar w:fldCharType="begin"/>
+          </w:r>
+          <w:r>
+            <w:instrText xml:space="preserve"> TOC \o "1-3" \h \z \u </w:instrText>
+          </w:r>
+          <w:r>
+            <w:fldChar w:fldCharType="separate"/>
+          </w:r>
+          <w:hyperlink w:anchor="_Toc88203506" w:history="1">
+            <w:r>
+              <w:rPr>
+                <w:rStyle w:val="Hyperlink"/>
+                <w:noProof/>
+                <w:lang w:val="de-DE"/>
+              </w:rPr>
+              <w:t>Aufgabe 1 (15 Punkte)</w:t>
+            </w:r>
+            <w:r>
+              <w:rPr>
+                <w:noProof/>
+                <w:webHidden/>
+              </w:rPr>
+              <w:tab/>
+            </w:r>
+            <w:r>
+              <w:rPr>
+                <w:noProof/>
+                <w:webHidden/>
+              </w:rPr>
+              <w:fldChar w:fldCharType="begin"/>
+            </w:r>
+            <w:r>
+              <w:rPr>
+                <w:noProof/>
+                <w:webHidden/>
+              </w:rPr>
+              <w:instrText xml:space="preserve"> PAGEREF _Toc88203506 \h </w:instrText>
+            </w:r>
+            <w:r>
+              <w:rPr>
+                <w:noProof/>
+                <w:webHidden/>
+              </w:rPr>
+            </w:r>
+            <w:r>
+              <w:rPr>
+                <w:noProof/>
+                <w:webHidden/>
+              </w:rPr>
+              <w:fldChar w:fldCharType="separate"/>
+            </w:r>
+            <w:r>
+              <w:rPr>
+                <w:noProof/>
+                <w:webHidden/>
+              </w:rPr>
+              <w:t>3</w:t>
+            </w:r>
+            <w:r>
+              <w:rPr>
+                <w:noProof/>
+                <w:webHidden/>
+              </w:rPr>
+              <w:fldChar w:fldCharType="end"/>
+            </w:r>
+          </w:hyperlink>
+        </w:p>
+        <w:p>
+          <w:pPr>
+            <w:pStyle w:val="Verzeichnis2"/>
+            <w:tabs>
+              <w:tab w:val="right" w:leader="dot" w:pos="9062"/>
+            </w:tabs>
+            <w:rPr>
+              <w:noProof/>
+            </w:rPr>
+          </w:pPr>
+          <w:hyperlink w:anchor="_Toc88203507" w:history="1">
+            <w:r>
+              <w:rPr>
+                <w:rStyle w:val="Hyperlink"/>
+                <w:noProof/>
+                <w:lang w:val="de-DE"/>
+              </w:rPr>
+              <w:t>Bearbeitung:</w:t>
+            </w:r>
+            <w:r>
+              <w:rPr>
+                <w:noProof/>
+                <w:webHidden/>
+              </w:rPr>
+              <w:tab/>
+            </w:r>
+            <w:r>
+              <w:rPr>
+                <w:noProof/>
+                <w:webHidden/>
+              </w:rPr>
+              <w:fldChar w:fldCharType="begin"/>
+            </w:r>
+            <w:r>
+              <w:rPr>
+                <w:noProof/>
+                <w:webHidden/>
+              </w:rPr>
+              <w:instrText xml:space="preserve"> PAGEREF _Toc88203507 \h </w:instrText>
+            </w:r>
+            <w:r>
+              <w:rPr>
+                <w:noProof/>
+                <w:webHidden/>
+              </w:rPr>
+            </w:r>
+            <w:r>
+              <w:rPr>
+                <w:noProof/>
+                <w:webHidden/>
+              </w:rPr>
+              <w:fldChar w:fldCharType="separate"/>
+            </w:r>
+            <w:r>
+              <w:rPr>
+                <w:noProof/>
+                <w:webHidden/>
+              </w:rPr>
+              <w:t>3</w:t>
+            </w:r>
+            <w:r>
+              <w:rPr>
+                <w:noProof/>
+                <w:webHidden/>
+              </w:rPr>
+              <w:fldChar w:fldCharType="end"/>
+            </w:r>
+          </w:hyperlink>
+        </w:p>
+        <w:p>
+          <w:pPr>
+            <w:pStyle w:val="Verzeichnis3"/>
+            <w:tabs>
+              <w:tab w:val="right" w:leader="dot" w:pos="9062"/>
+            </w:tabs>
+            <w:rPr>
+              <w:noProof/>
+            </w:rPr>
+          </w:pPr>
+          <w:hyperlink w:anchor="_Toc88203508" w:history="1">
+            <w:r>
+              <w:rPr>
+                <w:rStyle w:val="Hyperlink"/>
+                <w:noProof/>
+                <w:lang w:val="de-DE"/>
+              </w:rPr>
+              <w:t>Pseudocode</w:t>
+            </w:r>
+            <w:r>
+              <w:rPr>
+                <w:noProof/>
+                <w:webHidden/>
+              </w:rPr>
+              <w:tab/>
+            </w:r>
+            <w:r>
+              <w:rPr>
+                <w:noProof/>
+                <w:webHidden/>
+              </w:rPr>
+              <w:fldChar w:fldCharType="begin"/>
+            </w:r>
+            <w:r>
+              <w:rPr>
+                <w:noProof/>
+                <w:webHidden/>
+              </w:rPr>
+              <w:instrText xml:space="preserve"> PAGEREF _Toc88203508 \h </w:instrText>
+            </w:r>
+            <w:r>
+              <w:rPr>
+                <w:noProof/>
+                <w:webHidden/>
+              </w:rPr>
+            </w:r>
+            <w:r>
+              <w:rPr>
+                <w:noProof/>
+                <w:webHidden/>
+              </w:rPr>
+              <w:fldChar w:fldCharType="separate"/>
+            </w:r>
+            <w:r>
+              <w:rPr>
+                <w:noProof/>
+                <w:webHidden/>
+              </w:rPr>
+              <w:t>3</w:t>
+            </w:r>
+            <w:r>
+              <w:rPr>
+                <w:noProof/>
+                <w:webHidden/>
+              </w:rPr>
+              <w:fldChar w:fldCharType="end"/>
+            </w:r>
+          </w:hyperlink>
+        </w:p>
+        <w:p>
+          <w:pPr>
+            <w:pStyle w:val="Verzeichnis1"/>
+            <w:tabs>
+              <w:tab w:val="right" w:leader="dot" w:pos="9062"/>
+            </w:tabs>
+            <w:rPr>
+              <w:noProof/>
+            </w:rPr>
+          </w:pPr>
+          <w:hyperlink w:anchor="_Toc88203509" w:history="1">
+            <w:r>
+              <w:rPr>
+                <w:rStyle w:val="Hyperlink"/>
+                <w:noProof/>
+                <w:lang w:val="de-DE"/>
+              </w:rPr>
+              <w:t>Aufgabe 2 (5 Punkte)</w:t>
+            </w:r>
+            <w:r>
+              <w:rPr>
+                <w:noProof/>
+                <w:webHidden/>
+              </w:rPr>
+              <w:tab/>
+            </w:r>
+            <w:r>
+              <w:rPr>
+                <w:noProof/>
+                <w:webHidden/>
+              </w:rPr>
+              <w:fldChar w:fldCharType="begin"/>
+            </w:r>
+            <w:r>
+              <w:rPr>
+                <w:noProof/>
+                <w:webHidden/>
+              </w:rPr>
+              <w:instrText xml:space="preserve"> PAGEREF _Toc88203509 \h </w:instrText>
+            </w:r>
+            <w:r>
+              <w:rPr>
+                <w:noProof/>
+                <w:webHidden/>
+              </w:rPr>
+            </w:r>
+            <w:r>
+              <w:rPr>
+                <w:noProof/>
+                <w:webHidden/>
+              </w:rPr>
+              <w:fldChar w:fldCharType="separate"/>
+            </w:r>
+            <w:r>
+              <w:rPr>
+                <w:noProof/>
+                <w:webHidden/>
+              </w:rPr>
+              <w:t>4</w:t>
+            </w:r>
+            <w:r>
+              <w:rPr>
+                <w:noProof/>
+                <w:webHidden/>
+              </w:rPr>
+              <w:fldChar w:fldCharType="end"/>
+            </w:r>
+          </w:hyperlink>
+        </w:p>
+        <w:p>
+          <w:pPr>
+            <w:pStyle w:val="Verzeichnis2"/>
+            <w:tabs>
+              <w:tab w:val="right" w:leader="dot" w:pos="9062"/>
+            </w:tabs>
+            <w:rPr>
+              <w:noProof/>
+            </w:rPr>
+          </w:pPr>
+          <w:hyperlink w:anchor="_Toc88203510" w:history="1">
+            <w:r>
+              <w:rPr>
+                <w:rStyle w:val="Hyperlink"/>
+                <w:noProof/>
+                <w:lang w:val="de-DE"/>
+              </w:rPr>
+              <w:t>Bearbeitung:</w:t>
+            </w:r>
+            <w:r>
+              <w:rPr>
+                <w:noProof/>
+                <w:webHidden/>
+              </w:rPr>
+              <w:tab/>
+            </w:r>
+            <w:r>
+              <w:rPr>
+                <w:noProof/>
+                <w:webHidden/>
+              </w:rPr>
+              <w:fldChar w:fldCharType="begin"/>
+            </w:r>
+            <w:r>
+              <w:rPr>
+                <w:noProof/>
+                <w:webHidden/>
+              </w:rPr>
+              <w:instrText xml:space="preserve"> PAGEREF _Toc88203510 \h </w:instrText>
+            </w:r>
+            <w:r>
+              <w:rPr>
+                <w:noProof/>
+                <w:webHidden/>
+              </w:rPr>
+            </w:r>
+            <w:r>
+              <w:rPr>
+                <w:noProof/>
+                <w:webHidden/>
+              </w:rPr>
+              <w:fldChar w:fldCharType="separate"/>
+            </w:r>
+            <w:r>
+              <w:rPr>
+                <w:noProof/>
+                <w:webHidden/>
+              </w:rPr>
+              <w:t>4</w:t>
+            </w:r>
+            <w:r>
+              <w:rPr>
+                <w:noProof/>
+                <w:webHidden/>
+              </w:rPr>
+              <w:fldChar w:fldCharType="end"/>
+            </w:r>
+          </w:hyperlink>
+        </w:p>
+        <w:p>
+          <w:pPr>
+            <w:pStyle w:val="Verzeichnis1"/>
+            <w:tabs>
+              <w:tab w:val="right" w:leader="dot" w:pos="9062"/>
+            </w:tabs>
+            <w:rPr>
+              <w:noProof/>
+            </w:rPr>
+          </w:pPr>
+          <w:hyperlink w:anchor="_Toc88203511" w:history="1">
+            <w:r>
+              <w:rPr>
+                <w:rStyle w:val="Hyperlink"/>
+                <w:noProof/>
+                <w:lang w:val="de-DE"/>
+              </w:rPr>
+              <w:t>Aufgabe 3 (5 Punkte)</w:t>
+            </w:r>
+            <w:r>
+              <w:rPr>
+                <w:noProof/>
+                <w:webHidden/>
+              </w:rPr>
+              <w:tab/>
+            </w:r>
+            <w:r>
+              <w:rPr>
+                <w:noProof/>
+                <w:webHidden/>
+              </w:rPr>
+              <w:fldChar w:fldCharType="begin"/>
+            </w:r>
+            <w:r>
+              <w:rPr>
+                <w:noProof/>
+                <w:webHidden/>
+              </w:rPr>
+              <w:instrText xml:space="preserve"> PAGEREF _Toc88203511 \h </w:instrText>
+            </w:r>
+            <w:r>
+              <w:rPr>
+                <w:noProof/>
+                <w:webHidden/>
+              </w:rPr>
+            </w:r>
+            <w:r>
+              <w:rPr>
+                <w:noProof/>
+                <w:webHidden/>
+              </w:rPr>
+              <w:fldChar w:fldCharType="separate"/>
+            </w:r>
+            <w:r>
+              <w:rPr>
+                <w:noProof/>
+                <w:webHidden/>
+              </w:rPr>
+              <w:t>5</w:t>
+            </w:r>
+            <w:r>
+              <w:rPr>
+                <w:noProof/>
+                <w:webHidden/>
+              </w:rPr>
+              <w:fldChar w:fldCharType="end"/>
+            </w:r>
+          </w:hyperlink>
+        </w:p>
+        <w:p>
+          <w:pPr>
+            <w:pStyle w:val="Verzeichnis2"/>
+            <w:tabs>
+              <w:tab w:val="right" w:leader="dot" w:pos="9062"/>
+            </w:tabs>
+            <w:rPr>
+              <w:noProof/>
+            </w:rPr>
+          </w:pPr>
+          <w:hyperlink w:anchor="_Toc88203512" w:history="1">
+            <w:r>
+              <w:rPr>
+                <w:rStyle w:val="Hyperlink"/>
+                <w:noProof/>
+                <w:lang w:val="de-DE"/>
+              </w:rPr>
+              <w:t>Bearbeitung:</w:t>
+            </w:r>
+            <w:r>
+              <w:rPr>
+                <w:noProof/>
+                <w:webHidden/>
+              </w:rPr>
+              <w:tab/>
+            </w:r>
+            <w:r>
+              <w:rPr>
+                <w:noProof/>
+                <w:webHidden/>
+              </w:rPr>
+              <w:fldChar w:fldCharType="begin"/>
+            </w:r>
+            <w:r>
+              <w:rPr>
+                <w:noProof/>
+                <w:webHidden/>
+              </w:rPr>
+              <w:instrText xml:space="preserve"> PAGEREF _Toc88203512 \h </w:instrText>
+            </w:r>
+            <w:r>
+              <w:rPr>
+                <w:noProof/>
+                <w:webHidden/>
+              </w:rPr>
+            </w:r>
+            <w:r>
+              <w:rPr>
+                <w:noProof/>
+                <w:webHidden/>
+              </w:rPr>
+              <w:fldChar w:fldCharType="separate"/>
+            </w:r>
+            <w:r>
+              <w:rPr>
+                <w:noProof/>
+                <w:webHidden/>
+              </w:rPr>
+              <w:t>5</w:t>
+            </w:r>
+            <w:r>
+              <w:rPr>
+                <w:noProof/>
+                <w:webHidden/>
+              </w:rPr>
+              <w:fldChar w:fldCharType="end"/>
+            </w:r>
+          </w:hyperlink>
+        </w:p>
+        <w:p>
+          <w:pPr>
+            <w:pStyle w:val="Verzeichnis1"/>
+            <w:tabs>
+              <w:tab w:val="right" w:leader="dot" w:pos="9062"/>
+            </w:tabs>
+            <w:rPr>
+              <w:noProof/>
+            </w:rPr>
+          </w:pPr>
+          <w:hyperlink w:anchor="_Toc88203513" w:history="1">
+            <w:r>
+              <w:rPr>
+                <w:rStyle w:val="Hyperlink"/>
+                <w:noProof/>
+                <w:lang w:val="de-DE"/>
+              </w:rPr>
+              <w:t>Aufgabe 4 (40 Punkte)</w:t>
+            </w:r>
+            <w:r>
+              <w:rPr>
+                <w:noProof/>
+                <w:webHidden/>
+              </w:rPr>
+              <w:tab/>
+            </w:r>
+            <w:r>
+              <w:rPr>
+                <w:noProof/>
+                <w:webHidden/>
+              </w:rPr>
+              <w:fldChar w:fldCharType="begin"/>
+            </w:r>
+            <w:r>
+              <w:rPr>
+                <w:noProof/>
+                <w:webHidden/>
+              </w:rPr>
+              <w:instrText xml:space="preserve"> PAGEREF _Toc88203513 \h </w:instrText>
+            </w:r>
+            <w:r>
+              <w:rPr>
+                <w:noProof/>
+                <w:webHidden/>
+              </w:rPr>
+            </w:r>
+            <w:r>
+              <w:rPr>
+                <w:noProof/>
+                <w:webHidden/>
+              </w:rPr>
+              <w:fldChar w:fldCharType="separate"/>
+            </w:r>
+            <w:r>
+              <w:rPr>
+                <w:noProof/>
+                <w:webHidden/>
+              </w:rPr>
+              <w:t>5</w:t>
+            </w:r>
+            <w:r>
+              <w:rPr>
+                <w:noProof/>
+                <w:webHidden/>
+              </w:rPr>
+              <w:fldChar w:fldCharType="end"/>
+            </w:r>
+          </w:hyperlink>
+        </w:p>
+        <w:p>
+          <w:pPr>
+            <w:pStyle w:val="Verzeichnis2"/>
+            <w:tabs>
+              <w:tab w:val="right" w:leader="dot" w:pos="9062"/>
+            </w:tabs>
+            <w:rPr>
+              <w:noProof/>
+            </w:rPr>
+          </w:pPr>
+          <w:hyperlink w:anchor="_Toc88203514" w:history="1">
+            <w:r>
+              <w:rPr>
+                <w:rStyle w:val="Hyperlink"/>
+                <w:noProof/>
+                <w:lang w:val="de-DE"/>
+              </w:rPr>
+              <w:t>Bearbeitung:</w:t>
+            </w:r>
+            <w:r>
+              <w:rPr>
+                <w:noProof/>
+                <w:webHidden/>
+              </w:rPr>
+              <w:tab/>
+            </w:r>
+            <w:r>
+              <w:rPr>
+                <w:noProof/>
+                <w:webHidden/>
+              </w:rPr>
+              <w:fldChar w:fldCharType="begin"/>
+            </w:r>
+            <w:r>
+              <w:rPr>
+                <w:noProof/>
+                <w:webHidden/>
+              </w:rPr>
+              <w:instrText xml:space="preserve"> PAGEREF _Toc88203514 \h </w:instrText>
+            </w:r>
+            <w:r>
+              <w:rPr>
+                <w:noProof/>
+                <w:webHidden/>
+              </w:rPr>
+            </w:r>
+            <w:r>
+              <w:rPr>
+                <w:noProof/>
+                <w:webHidden/>
+              </w:rPr>
+              <w:fldChar w:fldCharType="separate"/>
+            </w:r>
+            <w:r>
+              <w:rPr>
+                <w:noProof/>
+                <w:webHidden/>
+              </w:rPr>
+              <w:t>5</w:t>
+            </w:r>
+            <w:r>
+              <w:rPr>
+                <w:noProof/>
+                <w:webHidden/>
+              </w:rPr>
+              <w:fldChar w:fldCharType="end"/>
+            </w:r>
+          </w:hyperlink>
+        </w:p>
+        <w:p>
+          <w:pPr>
+            <w:pStyle w:val="Verzeichnis1"/>
+            <w:tabs>
+              <w:tab w:val="right" w:leader="dot" w:pos="9062"/>
+            </w:tabs>
+            <w:rPr>
+              <w:noProof/>
+            </w:rPr>
+          </w:pPr>
+          <w:hyperlink w:anchor="_Toc88203515" w:history="1">
+            <w:r>
+              <w:rPr>
+                <w:rStyle w:val="Hyperlink"/>
+                <w:noProof/>
+                <w:lang w:val="de-DE"/>
+              </w:rPr>
+              <w:t>Aufgabe 5 (10 Punkte)</w:t>
+            </w:r>
+            <w:r>
+              <w:rPr>
+                <w:noProof/>
+                <w:webHidden/>
+              </w:rPr>
+              <w:tab/>
+            </w:r>
+            <w:r>
+              <w:rPr>
+                <w:noProof/>
+                <w:webHidden/>
+              </w:rPr>
+              <w:fldChar w:fldCharType="begin"/>
+            </w:r>
+            <w:r>
+              <w:rPr>
+                <w:noProof/>
+                <w:webHidden/>
+              </w:rPr>
+              <w:instrText xml:space="preserve"> PAGEREF _Toc88203515 \h </w:instrText>
+            </w:r>
+            <w:r>
+              <w:rPr>
+                <w:noProof/>
+                <w:webHidden/>
+              </w:rPr>
+            </w:r>
+            <w:r>
+              <w:rPr>
+                <w:noProof/>
+                <w:webHidden/>
+              </w:rPr>
+              <w:fldChar w:fldCharType="separate"/>
+            </w:r>
+            <w:r>
+              <w:rPr>
+                <w:noProof/>
+                <w:webHidden/>
+              </w:rPr>
+              <w:t>5</w:t>
+            </w:r>
+            <w:r>
+              <w:rPr>
+                <w:noProof/>
+                <w:webHidden/>
+              </w:rPr>
+              <w:fldChar w:fldCharType="end"/>
+            </w:r>
+          </w:hyperlink>
+        </w:p>
+        <w:p>
+          <w:pPr>
+            <w:pStyle w:val="Verzeichnis2"/>
+            <w:tabs>
+              <w:tab w:val="right" w:leader="dot" w:pos="9062"/>
+            </w:tabs>
+            <w:rPr>
+              <w:noProof/>
+            </w:rPr>
+          </w:pPr>
+          <w:hyperlink w:anchor="_Toc88203516" w:history="1">
+            <w:r>
+              <w:rPr>
+                <w:rStyle w:val="Hyperlink"/>
+                <w:noProof/>
+                <w:lang w:val="de-DE"/>
+              </w:rPr>
+              <w:t>Bearbeitung:</w:t>
+            </w:r>
+            <w:r>
+              <w:rPr>
+                <w:noProof/>
+                <w:webHidden/>
+              </w:rPr>
+              <w:tab/>
+            </w:r>
+            <w:r>
+              <w:rPr>
+                <w:noProof/>
+                <w:webHidden/>
+              </w:rPr>
+              <w:fldChar w:fldCharType="begin"/>
+            </w:r>
+            <w:r>
+              <w:rPr>
+                <w:noProof/>
+                <w:webHidden/>
+              </w:rPr>
+              <w:instrText xml:space="preserve"> PAGEREF _Toc88203516 \h </w:instrText>
+            </w:r>
+            <w:r>
+              <w:rPr>
+                <w:noProof/>
+                <w:webHidden/>
+              </w:rPr>
+            </w:r>
+            <w:r>
+              <w:rPr>
+                <w:noProof/>
+                <w:webHidden/>
+              </w:rPr>
+              <w:fldChar w:fldCharType="separate"/>
+            </w:r>
+            <w:r>
+              <w:rPr>
+                <w:noProof/>
+                <w:webHidden/>
+              </w:rPr>
+              <w:t>5</w:t>
+            </w:r>
+            <w:r>
+              <w:rPr>
+                <w:noProof/>
+                <w:webHidden/>
+              </w:rPr>
+              <w:fldChar w:fldCharType="end"/>
+            </w:r>
+          </w:hyperlink>
+        </w:p>
+        <w:p>
+          <w:pPr>
+            <w:pStyle w:val="Verzeichnis1"/>
+            <w:tabs>
+              <w:tab w:val="right" w:leader="dot" w:pos="9062"/>
+            </w:tabs>
+            <w:rPr>
+              <w:noProof/>
+            </w:rPr>
+          </w:pPr>
+          <w:hyperlink w:anchor="_Toc88203517" w:history="1">
+            <w:r>
+              <w:rPr>
+                <w:rStyle w:val="Hyperlink"/>
+                <w:noProof/>
+                <w:lang w:val="de-DE"/>
+              </w:rPr>
+              <w:t>Aufgabe 6 (10 Punkte)</w:t>
+            </w:r>
+            <w:r>
+              <w:rPr>
+                <w:noProof/>
+                <w:webHidden/>
+              </w:rPr>
+              <w:tab/>
+            </w:r>
+            <w:r>
+              <w:rPr>
+                <w:noProof/>
+                <w:webHidden/>
+              </w:rPr>
+              <w:fldChar w:fldCharType="begin"/>
+            </w:r>
+            <w:r>
+              <w:rPr>
+                <w:noProof/>
+                <w:webHidden/>
+              </w:rPr>
+              <w:instrText xml:space="preserve"> PAGEREF _Toc88203517 \h </w:instrText>
+            </w:r>
+            <w:r>
+              <w:rPr>
+                <w:noProof/>
+                <w:webHidden/>
+              </w:rPr>
+            </w:r>
+            <w:r>
+              <w:rPr>
+                <w:noProof/>
+                <w:webHidden/>
+              </w:rPr>
+              <w:fldChar w:fldCharType="separate"/>
+            </w:r>
+            <w:r>
+              <w:rPr>
+                <w:noProof/>
+                <w:webHidden/>
+              </w:rPr>
+              <w:t>5</w:t>
+            </w:r>
+            <w:r>
+              <w:rPr>
+                <w:noProof/>
+                <w:webHidden/>
+              </w:rPr>
+              <w:fldChar w:fldCharType="end"/>
+            </w:r>
+          </w:hyperlink>
+        </w:p>
+        <w:p>
+          <w:pPr>
+            <w:pStyle w:val="Verzeichnis2"/>
+            <w:tabs>
+              <w:tab w:val="right" w:leader="dot" w:pos="9062"/>
+            </w:tabs>
+            <w:rPr>
+              <w:noProof/>
+            </w:rPr>
+          </w:pPr>
+          <w:hyperlink w:anchor="_Toc88203518" w:history="1">
+            <w:r>
+              <w:rPr>
+                <w:rStyle w:val="Hyperlink"/>
+                <w:noProof/>
+                <w:lang w:val="de-DE"/>
+              </w:rPr>
+              <w:t>Bearbeitung:</w:t>
+            </w:r>
+            <w:r>
+              <w:rPr>
+                <w:noProof/>
+                <w:webHidden/>
+              </w:rPr>
+              <w:tab/>
+            </w:r>
+            <w:r>
+              <w:rPr>
+                <w:noProof/>
+                <w:webHidden/>
+              </w:rPr>
+              <w:fldChar w:fldCharType="begin"/>
+            </w:r>
+            <w:r>
+              <w:rPr>
+                <w:noProof/>
+                <w:webHidden/>
+              </w:rPr>
+              <w:instrText xml:space="preserve"> PAGEREF _Toc88203518 \h </w:instrText>
+            </w:r>
+            <w:r>
+              <w:rPr>
+                <w:noProof/>
+                <w:webHidden/>
+              </w:rPr>
+            </w:r>
+            <w:r>
+              <w:rPr>
+                <w:noProof/>
+                <w:webHidden/>
+              </w:rPr>
+              <w:fldChar w:fldCharType="separate"/>
+            </w:r>
+            <w:r>
+              <w:rPr>
+                <w:noProof/>
+                <w:webHidden/>
+              </w:rPr>
+              <w:t>6</w:t>
+            </w:r>
+            <w:r>
+              <w:rPr>
+                <w:noProof/>
+                <w:webHidden/>
+              </w:rPr>
+              <w:fldChar w:fldCharType="end"/>
+            </w:r>
+          </w:hyperlink>
+        </w:p>
+        <w:p>
+          <w:pPr>
+            <w:pStyle w:val="Verzeichnis1"/>
+            <w:tabs>
+              <w:tab w:val="right" w:leader="dot" w:pos="9062"/>
+            </w:tabs>
+            <w:rPr>
+              <w:noProof/>
+            </w:rPr>
+          </w:pPr>
+          <w:hyperlink w:anchor="_Toc88203519" w:history="1">
+            <w:r>
+              <w:rPr>
+                <w:rStyle w:val="Hyperlink"/>
+                <w:noProof/>
+                <w:lang w:val="de-DE"/>
+              </w:rPr>
+              <w:t>Aufgabe 7 (15 Punkte)</w:t>
+            </w:r>
+            <w:r>
+              <w:rPr>
+                <w:noProof/>
+                <w:webHidden/>
+              </w:rPr>
+              <w:tab/>
+            </w:r>
+            <w:r>
+              <w:rPr>
+                <w:noProof/>
+                <w:webHidden/>
+              </w:rPr>
+              <w:fldChar w:fldCharType="begin"/>
+            </w:r>
+            <w:r>
+              <w:rPr>
+                <w:noProof/>
+                <w:webHidden/>
+              </w:rPr>
+              <w:instrText xml:space="preserve"> PAGEREF _Toc88203519 \h </w:instrText>
+            </w:r>
+            <w:r>
+              <w:rPr>
+                <w:noProof/>
+                <w:webHidden/>
+              </w:rPr>
+            </w:r>
+            <w:r>
+              <w:rPr>
+                <w:noProof/>
+                <w:webHidden/>
+              </w:rPr>
+              <w:fldChar w:fldCharType="separate"/>
+            </w:r>
+            <w:r>
+              <w:rPr>
+                <w:noProof/>
+                <w:webHidden/>
+              </w:rPr>
+              <w:t>6</w:t>
+            </w:r>
+            <w:r>
+              <w:rPr>
+                <w:noProof/>
+                <w:webHidden/>
+              </w:rPr>
+              <w:fldChar w:fldCharType="end"/>
+            </w:r>
+          </w:hyperlink>
+        </w:p>
+        <w:p>
+          <w:pPr>
+            <w:pStyle w:val="Verzeichnis2"/>
+            <w:tabs>
+              <w:tab w:val="right" w:leader="dot" w:pos="9062"/>
+            </w:tabs>
+            <w:rPr>
+              <w:noProof/>
+            </w:rPr>
+          </w:pPr>
+          <w:hyperlink w:anchor="_Toc88203520" w:history="1">
+            <w:r>
+              <w:rPr>
+                <w:rStyle w:val="Hyperlink"/>
+                <w:noProof/>
+                <w:lang w:val="de-DE"/>
+              </w:rPr>
+              <w:t>Bearbeitung:</w:t>
+            </w:r>
+            <w:r>
+              <w:rPr>
+                <w:noProof/>
+                <w:webHidden/>
+              </w:rPr>
+              <w:tab/>
+            </w:r>
+            <w:r>
+              <w:rPr>
+                <w:noProof/>
+                <w:webHidden/>
+              </w:rPr>
+              <w:fldChar w:fldCharType="begin"/>
+            </w:r>
+            <w:r>
+              <w:rPr>
+                <w:noProof/>
+                <w:webHidden/>
+              </w:rPr>
+              <w:instrText xml:space="preserve"> PAGEREF _Toc88203520 \h </w:instrText>
+            </w:r>
+            <w:r>
+              <w:rPr>
+                <w:noProof/>
+                <w:webHidden/>
+              </w:rPr>
+            </w:r>
+            <w:r>
+              <w:rPr>
+                <w:noProof/>
+                <w:webHidden/>
+              </w:rPr>
+              <w:fldChar w:fldCharType="separate"/>
+            </w:r>
+            <w:r>
+              <w:rPr>
+                <w:noProof/>
+                <w:webHidden/>
+              </w:rPr>
+              <w:t>6</w:t>
+            </w:r>
+            <w:r>
+              <w:rPr>
+                <w:noProof/>
+                <w:webHidden/>
+              </w:rPr>
+              <w:fldChar w:fldCharType="end"/>
+            </w:r>
+          </w:hyperlink>
+        </w:p>
+        <w:p>
+          <w:pPr>
+            <w:pStyle w:val="Verzeichnis1"/>
+            <w:tabs>
+              <w:tab w:val="right" w:leader="dot" w:pos="9062"/>
+            </w:tabs>
+            <w:rPr>
+              <w:noProof/>
+            </w:rPr>
+          </w:pPr>
+          <w:hyperlink w:anchor="_Toc88203521" w:history="1">
+            <w:r>
+              <w:rPr>
+                <w:rStyle w:val="Hyperlink"/>
+                <w:noProof/>
+                <w:lang w:val="de-DE"/>
+              </w:rPr>
+              <w:t>Verweise</w:t>
+            </w:r>
+            <w:r>
+              <w:rPr>
+                <w:noProof/>
+                <w:webHidden/>
+              </w:rPr>
+              <w:tab/>
+            </w:r>
+            <w:r>
+              <w:rPr>
+                <w:noProof/>
+                <w:webHidden/>
+              </w:rPr>
+              <w:fldChar w:fldCharType="begin"/>
+            </w:r>
+            <w:r>
+              <w:rPr>
+                <w:noProof/>
+                <w:webHidden/>
+              </w:rPr>
+              <w:instrText xml:space="preserve"> PAGEREF _Toc88203521 \h </w:instrText>
+            </w:r>
+            <w:r>
+              <w:rPr>
+                <w:noProof/>
+                <w:webHidden/>
+              </w:rPr>
+            </w:r>
+            <w:r>
+              <w:rPr>
+                <w:noProof/>
+                <w:webHidden/>
+              </w:rPr>
+              <w:fldChar w:fldCharType="separate"/>
+            </w:r>
+            <w:r>
+              <w:rPr>
+                <w:noProof/>
+                <w:webHidden/>
+              </w:rPr>
+              <w:t>6</w:t>
+            </w:r>
+            <w:r>
+              <w:rPr>
+                <w:noProof/>
+                <w:webHidden/>
+              </w:rPr>
+              <w:fldChar w:fldCharType="end"/>
+            </w:r>
+          </w:hyperlink>
+        </w:p>
+        <w:p>
+          <w:r>
+            <w:rPr>
+              <w:b/>
+              <w:bCs/>
+              <w:lang w:val="de-DE"/>
+            </w:rPr>
+            <w:fldChar w:fldCharType="end"/>
+          </w:r>
+        </w:p>
+      </w:sdtContent>
+    </w:sdt>
+    <w:p>
+      <w:pPr>
+        <w:pStyle w:val="Untertitel"/>
         <w:rPr>
           <w:rFonts w:eastAsiaTheme="majorEastAsia"/>
           <w:color w:val="2F5496" w:themeColor="accent1" w:themeShade="BF"/>
@@ -126,9 +1421,6 @@
         </w:rPr>
       </w:pPr>
       <w:r>
-        <w:t>12.11.2021</w:t>
-      </w:r>
-      <w:r>
         <w:rPr>
           <w:lang w:val="de-DE"/>
         </w:rPr>
@@ -142,6 +1434,7 @@
           <w:lang w:val="de-DE"/>
         </w:rPr>
       </w:pPr>
+      <w:bookmarkStart w:id="0" w:name="_Toc88203506"/>
       <w:r>
         <w:rPr>
           <w:lang w:val="de-DE"/>
@@ -149,6 +1442,7 @@
         <w:lastRenderedPageBreak/>
         <w:t>Aufgabe 1 (15 Punkte)</w:t>
       </w:r>
+      <w:bookmarkEnd w:id="0"/>
     </w:p>
     <w:p>
       <w:pPr>
@@ -209,12 +1503,14 @@
           <w:lang w:val="de-DE"/>
         </w:rPr>
       </w:pPr>
+      <w:bookmarkStart w:id="1" w:name="_Toc88203507"/>
       <w:r>
         <w:rPr>
           <w:lang w:val="de-DE"/>
         </w:rPr>
         <w:t>Bearbeitung:</w:t>
       </w:r>
+      <w:bookmarkEnd w:id="1"/>
     </w:p>
     <w:p>
       <w:pPr>
@@ -468,6 +1764,7 @@
           <w:id w:val="517674163"/>
           <w:citation/>
         </w:sdtPr>
+        <w:sdtEndPr/>
         <w:sdtContent>
           <w:r>
             <w:rPr>
@@ -551,12 +1848,14 @@
           <w:lang w:val="de-DE"/>
         </w:rPr>
       </w:pPr>
+      <w:bookmarkStart w:id="2" w:name="_Toc88203508"/>
       <w:r>
         <w:rPr>
           <w:lang w:val="de-DE"/>
         </w:rPr>
         <w:t>Pseudocode</w:t>
       </w:r>
+      <w:bookmarkEnd w:id="2"/>
     </w:p>
     <w:p>
       <w:pPr>
@@ -986,12 +2285,14 @@
           <w:lang w:val="de-DE"/>
         </w:rPr>
       </w:pPr>
+      <w:bookmarkStart w:id="3" w:name="_Toc88203509"/>
       <w:r>
         <w:rPr>
           <w:lang w:val="de-DE"/>
         </w:rPr>
         <w:t>Aufgabe 2 (5 Punkte)</w:t>
       </w:r>
+      <w:bookmarkEnd w:id="3"/>
     </w:p>
     <w:p>
       <w:pPr>
@@ -1021,12 +2322,14 @@
           <w:lang w:val="de-DE"/>
         </w:rPr>
       </w:pPr>
+      <w:bookmarkStart w:id="4" w:name="_Toc88203510"/>
       <w:r>
         <w:rPr>
           <w:lang w:val="de-DE"/>
         </w:rPr>
         <w:t>Bearbeitung:</w:t>
       </w:r>
+      <w:bookmarkEnd w:id="4"/>
     </w:p>
     <w:p>
       <w:pPr>
@@ -1062,6 +2365,7 @@
           <w:lang w:val="de-DE"/>
         </w:rPr>
       </w:pPr>
+      <w:bookmarkStart w:id="5" w:name="_Toc88203511"/>
       <w:r>
         <w:rPr>
           <w:lang w:val="de-DE"/>
@@ -1069,6 +2373,7 @@
         <w:lastRenderedPageBreak/>
         <w:t>Aufgabe 3 (5 Punkte)</w:t>
       </w:r>
+      <w:bookmarkEnd w:id="5"/>
     </w:p>
     <w:p>
       <w:pPr>
@@ -1098,12 +2403,14 @@
           <w:lang w:val="de-DE"/>
         </w:rPr>
       </w:pPr>
+      <w:bookmarkStart w:id="6" w:name="_Toc88203512"/>
       <w:r>
         <w:rPr>
           <w:lang w:val="de-DE"/>
         </w:rPr>
         <w:t>Bearbeitung:</w:t>
       </w:r>
+      <w:bookmarkEnd w:id="6"/>
     </w:p>
     <w:p>
       <w:pPr>
@@ -1139,12 +2446,14 @@
           <w:lang w:val="de-DE"/>
         </w:rPr>
       </w:pPr>
+      <w:bookmarkStart w:id="7" w:name="_Toc88203513"/>
       <w:r>
         <w:rPr>
           <w:lang w:val="de-DE"/>
         </w:rPr>
         <w:t>Aufgabe 4 (40 Punkte)</w:t>
       </w:r>
+      <w:bookmarkEnd w:id="7"/>
     </w:p>
     <w:p>
       <w:pPr>
@@ -1272,24 +2581,27 @@
           <w:lang w:val="de-DE"/>
         </w:rPr>
       </w:pPr>
+      <w:bookmarkStart w:id="8" w:name="_Toc88203514"/>
       <w:r>
         <w:rPr>
           <w:lang w:val="de-DE"/>
         </w:rPr>
         <w:t>Bearbeitung:</w:t>
       </w:r>
-    </w:p>
-    <w:p>
-      <w:pPr>
-        <w:rPr>
-          <w:lang w:val="de-DE"/>
-        </w:rPr>
-      </w:pPr>
-      <w:r>
+      <w:bookmarkEnd w:id="8"/>
+    </w:p>
+    <w:p>
+      <w:pPr>
         <w:rPr>
           <w:rFonts w:ascii="Segoe UI Emoji" w:hAnsi="Segoe UI Emoji" w:cs="Segoe UI Emoji"/>
           <w:lang w:val="de-DE"/>
         </w:rPr>
+      </w:pPr>
+      <w:r>
+        <w:rPr>
+          <w:rFonts w:ascii="Segoe UI Emoji" w:hAnsi="Segoe UI Emoji" w:cs="Segoe UI Emoji"/>
+          <w:lang w:val="de-DE"/>
+        </w:rPr>
         <w:t>🧑🏻</w:t>
       </w:r>
       <w:r>
@@ -1308,17 +2620,59 @@
     </w:p>
     <w:p>
       <w:pPr>
+        <w:pStyle w:val="berschrift2"/>
+        <w:rPr>
+          <w:lang w:val="de-DE"/>
+        </w:rPr>
+      </w:pPr>
+      <w:r>
+        <w:rPr>
+          <w:lang w:val="de-DE"/>
+        </w:rPr>
+        <w:t>Problematik:</w:t>
+      </w:r>
+    </w:p>
+    <w:p>
+      <w:pPr>
+        <w:rPr>
+          <w:lang w:val="de-DE"/>
+        </w:rPr>
+      </w:pPr>
+      <w:r>
+        <w:rPr>
+          <w:lang w:val="de-DE"/>
+        </w:rPr>
+        <w:t xml:space="preserve">Bei dem Versuch sich an Pi zu nähen, benötigt man gute Zufallszahlen. Wenn man nicht gut an Pi rankommt, ist es schwer eine Funktion zu implementieren, welche es erlaubt sich an die „x.“ nachkommerstelle von Pi zu nähen, bzw. Pi an diese Genauigkeit zu errechnen. </w:t>
+      </w:r>
+    </w:p>
+    <w:p>
+      <w:pPr>
+        <w:rPr>
+          <w:lang w:val="de-DE"/>
+        </w:rPr>
+      </w:pPr>
+      <w:r>
+        <w:rPr>
+          <w:lang w:val="de-DE"/>
+        </w:rPr>
+        <w:t xml:space="preserve">Auch bei der Verwendung eines Random Seed Wertes, basierend auf der Zeitepoche in NS, war es nicht möglich Zufallszahlen zu genieren die gut genug waren. </w:t>
+      </w:r>
+    </w:p>
+    <w:p>
+      <w:pPr>
         <w:pStyle w:val="berschrift1"/>
         <w:rPr>
           <w:lang w:val="de-DE"/>
         </w:rPr>
       </w:pPr>
+      <w:bookmarkStart w:id="9" w:name="_Toc88203515"/>
       <w:r>
         <w:rPr>
           <w:lang w:val="de-DE"/>
         </w:rPr>
         <w:t>Aufgabe 5 (10 Punkte)</w:t>
       </w:r>
+      <w:bookmarkEnd w:id="9"/>
     </w:p>
     <w:p>
       <w:pPr>
@@ -1402,12 +2756,14 @@
           <w:lang w:val="de-DE"/>
         </w:rPr>
       </w:pPr>
+      <w:bookmarkStart w:id="10" w:name="_Toc88203516"/>
       <w:r>
         <w:rPr>
           <w:lang w:val="de-DE"/>
         </w:rPr>
         <w:t>Bearbeitung:</w:t>
       </w:r>
+      <w:bookmarkEnd w:id="10"/>
     </w:p>
     <w:p>
       <w:pPr>
@@ -1443,12 +2799,14 @@
           <w:lang w:val="de-DE"/>
         </w:rPr>
       </w:pPr>
+      <w:bookmarkStart w:id="11" w:name="_Toc88203517"/>
       <w:r>
         <w:rPr>
           <w:lang w:val="de-DE"/>
         </w:rPr>
         <w:t>Aufgabe 6 (10 Punkte)</w:t>
       </w:r>
+      <w:bookmarkEnd w:id="11"/>
     </w:p>
     <w:p>
       <w:pPr>
@@ -1521,6 +2879,7 @@
         <w:rPr>
           <w:lang w:val="de-DE"/>
         </w:rPr>
+        <w:lastRenderedPageBreak/>
         <w:t xml:space="preserve">Python-Erweiterung </w:t>
       </w:r>
       <w:proofErr w:type="spellStart"/>
@@ -1545,12 +2904,190 @@
           <w:lang w:val="de-DE"/>
         </w:rPr>
       </w:pPr>
+      <w:bookmarkStart w:id="12" w:name="_Toc88203518"/>
       <w:r>
         <w:rPr>
           <w:lang w:val="de-DE"/>
         </w:rPr>
         <w:t>Bearbeitung:</w:t>
       </w:r>
+      <w:bookmarkEnd w:id="12"/>
+    </w:p>
+    <w:p>
+      <w:pPr>
+        <w:rPr>
+          <w:lang w:val="de-DE"/>
+        </w:rPr>
+      </w:pPr>
+      <w:r>
+        <w:rPr>
+          <w:lang w:val="de-DE"/>
+        </w:rPr>
+        <w:t>Linearer Kongruenzgenerator</w:t>
+      </w:r>
+    </w:p>
+    <w:p>
+      <w:r>
+        <w:t xml:space="preserve">Formel: </w:t>
+      </w:r>
+      <w:r>
+        <w:t>x_a</w:t>
+      </w:r>
+      <w:r>
+        <w:t>+1 = ((a*</w:t>
+      </w:r>
+      <w:r>
+        <w:t xml:space="preserve"> </w:t>
+      </w:r>
+      <w:proofErr w:type="spellStart"/>
+      <w:r>
+        <w:t>x_a</w:t>
+      </w:r>
+      <w:proofErr w:type="spellEnd"/>
+      <w:r>
+        <w:t>) + c) modulo m.</w:t>
+      </w:r>
+    </w:p>
+    <w:p>
+      <w:pPr>
+        <w:rPr>
+          <w:lang w:val="de-DE"/>
+        </w:rPr>
+      </w:pPr>
+      <w:r>
+        <w:rPr>
+          <w:lang w:val="de-DE"/>
+        </w:rPr>
+        <w:t>Generiert</w:t>
+      </w:r>
+      <w:r>
+        <w:rPr>
+          <w:lang w:val="de-DE"/>
+        </w:rPr>
+        <w:t xml:space="preserve"> zufällige ganze Zahlen von 0 bis einschließlich m-1.</w:t>
+      </w:r>
+    </w:p>
+    <w:p>
+      <w:pPr>
+        <w:rPr>
+          <w:lang w:val="de-DE"/>
+        </w:rPr>
+      </w:pPr>
+      <w:r>
+        <w:rPr>
+          <w:lang w:val="de-DE"/>
+        </w:rPr>
+        <w:t>Seed, Multiplikator, Inkrement und Modul wirken sich auf die Ausgabe des LCG aus.</w:t>
+      </w:r>
+    </w:p>
+    <w:p>
+      <w:pPr>
+        <w:rPr>
+          <w:lang w:val="de-DE"/>
+        </w:rPr>
+      </w:pPr>
+      <w:r>
+        <w:rPr>
+          <w:lang w:val="de-DE"/>
+        </w:rPr>
+        <w:t xml:space="preserve">der Startwert X0 &gt;= </w:t>
+      </w:r>
+      <w:proofErr w:type="gramStart"/>
+      <w:r>
+        <w:rPr>
+          <w:lang w:val="de-DE"/>
+        </w:rPr>
+        <w:t>0 ,</w:t>
+      </w:r>
+      <w:proofErr w:type="gramEnd"/>
+      <w:r>
+        <w:rPr>
+          <w:lang w:val="de-DE"/>
+        </w:rPr>
+        <w:t xml:space="preserve"> der Multiplikator 'a' &gt;= ​​0 , das Inkrement 'c' &gt;= 0 , der Modul 'm' &gt; X0 , 'a' , 'c'</w:t>
+      </w:r>
+    </w:p>
+    <w:p>
+      <w:pPr>
+        <w:rPr>
+          <w:lang w:val="de-DE"/>
+        </w:rPr>
+      </w:pPr>
+      <w:r>
+        <w:rPr>
+          <w:lang w:val="de-DE"/>
+        </w:rPr>
+        <w:t>Die Anzahl der möglichen Werte ist m (einschließlich 0), daher beträgt die maximale Zykluszeit m und die maximale Anzahl von Läufen, bevor der Algorithmus wiederholt wird, beträgt ebenfalls m.</w:t>
+      </w:r>
+    </w:p>
+    <w:p>
+      <w:pPr>
+        <w:rPr>
+          <w:lang w:val="de-DE"/>
+        </w:rPr>
+      </w:pPr>
+      <w:r>
+        <w:rPr>
+          <w:lang w:val="de-DE"/>
+        </w:rPr>
+        <w:t>Bei c = 0 wird der Zufallszahlengenerator als multiplikatives Kongruenzverfahren bezeichnet.</w:t>
+      </w:r>
+    </w:p>
+    <w:p>
+      <w:pPr>
+        <w:rPr>
+          <w:lang w:val="de-DE"/>
+        </w:rPr>
+      </w:pPr>
+      <w:r>
+        <w:rPr>
+          <w:lang w:val="de-DE"/>
+        </w:rPr>
+        <w:t xml:space="preserve">Quelle: </w:t>
+      </w:r>
+      <w:sdt>
+        <w:sdtPr>
+          <w:rPr>
+            <w:lang w:val="de-DE"/>
+          </w:rPr>
+          <w:id w:val="-793910902"/>
+          <w:citation/>
+        </w:sdtPr>
+        <w:sdtEndPr/>
+        <w:sdtContent>
+          <w:r>
+            <w:rPr>
+              <w:lang w:val="de-DE"/>
+            </w:rPr>
+            <w:fldChar w:fldCharType="begin"/>
+          </w:r>
+          <w:r>
+            <w:rPr>
+              <w:lang w:val="de-DE"/>
+            </w:rPr>
+            <w:instrText xml:space="preserve"> CITATION ANTHONYC \l 1031 </w:instrText>
+          </w:r>
+          <w:r>
+            <w:rPr>
+              <w:lang w:val="de-DE"/>
+            </w:rPr>
+            <w:fldChar w:fldCharType="separate"/>
+          </w:r>
+          <w:r>
+            <w:rPr>
+              <w:noProof/>
+              <w:lang w:val="de-DE"/>
+            </w:rPr>
+            <w:t>(ANTHONYC, 2019)</w:t>
+          </w:r>
+          <w:r>
+            <w:rPr>
+              <w:lang w:val="de-DE"/>
+            </w:rPr>
+            <w:fldChar w:fldCharType="end"/>
+          </w:r>
+        </w:sdtContent>
+      </w:sdt>
     </w:p>
     <w:p>
       <w:pPr>
@@ -1559,12 +3096,14 @@
           <w:lang w:val="de-DE"/>
         </w:rPr>
       </w:pPr>
+      <w:bookmarkStart w:id="13" w:name="_Toc88203519"/>
       <w:r>
         <w:rPr>
           <w:lang w:val="de-DE"/>
         </w:rPr>
         <w:t>Aufgabe 7 (15 Punkte)</w:t>
       </w:r>
+      <w:bookmarkEnd w:id="13"/>
     </w:p>
     <w:p>
       <w:pPr>
@@ -1589,7 +3128,6 @@
         <w:rPr>
           <w:lang w:val="de-DE"/>
         </w:rPr>
-        <w:lastRenderedPageBreak/>
         <w:t>(Genaueres zur Abgabe folgt auf der nächsten Seite)</w:t>
       </w:r>
     </w:p>
@@ -1600,23 +3138,30 @@
           <w:lang w:val="de-DE"/>
         </w:rPr>
       </w:pPr>
+      <w:bookmarkStart w:id="14" w:name="_Toc88203520"/>
       <w:r>
         <w:rPr>
           <w:lang w:val="de-DE"/>
         </w:rPr>
         <w:t>Bearbeitung:</w:t>
       </w:r>
-    </w:p>
-    <w:p>
-      <w:pPr>
-        <w:rPr>
-          <w:lang w:val="de-DE"/>
-        </w:rPr>
-      </w:pPr>
-    </w:p>
+      <w:bookmarkEnd w:id="14"/>
+    </w:p>
+    <w:p>
+      <w:pPr>
+        <w:rPr>
+          <w:lang w:val="de-DE"/>
+        </w:rPr>
+      </w:pPr>
+    </w:p>
+    <w:bookmarkStart w:id="15" w:name="_Toc88203521" w:displacedByCustomXml="next"/>
     <w:sdt>
       <w:sdtPr>
         <w:rPr>
+          <w:rFonts w:asciiTheme="minorHAnsi" w:eastAsiaTheme="minorHAnsi" w:hAnsiTheme="minorHAnsi" w:cstheme="minorBidi"/>
+          <w:color w:val="auto"/>
+          <w:sz w:val="22"/>
+          <w:szCs w:val="22"/>
           <w:lang w:val="de-DE"/>
         </w:rPr>
         <w:id w:val="-920025377"/>
@@ -1627,10 +3172,6 @@
       </w:sdtPr>
       <w:sdtEndPr>
         <w:rPr>
-          <w:rFonts w:asciiTheme="minorHAnsi" w:eastAsiaTheme="minorHAnsi" w:hAnsiTheme="minorHAnsi" w:cstheme="minorBidi"/>
-          <w:color w:val="auto"/>
-          <w:sz w:val="22"/>
-          <w:szCs w:val="22"/>
           <w:lang w:val="en-GB"/>
         </w:rPr>
       </w:sdtEndPr>
@@ -1648,12 +3189,14 @@
             </w:rPr>
             <w:t>Verweise</w:t>
           </w:r>
+          <w:bookmarkEnd w:id="15"/>
         </w:p>
         <w:sdt>
           <w:sdtPr>
             <w:id w:val="-573587230"/>
             <w:bibliography/>
           </w:sdtPr>
+          <w:sdtEndPr/>
           <w:sdtContent>
             <w:p>
               <w:pPr>
@@ -1663,7 +3206,6 @@
                   <w:noProof/>
                   <w:sz w:val="24"/>
                   <w:szCs w:val="24"/>
-                  <w:lang w:val="de-DE"/>
                 </w:rPr>
               </w:pPr>
               <w:r>
@@ -1678,6 +3220,45 @@
               <w:r>
                 <w:fldChar w:fldCharType="separate"/>
               </w:r>
+              <w:r>
+                <w:rPr>
+                  <w:noProof/>
+                  <w:lang w:val="de-DE"/>
+                </w:rPr>
+                <w:t xml:space="preserve">ANTHONYC. (28. 10 2019). </w:t>
+              </w:r>
+              <w:r>
+                <w:rPr>
+                  <w:i/>
+                  <w:iCs/>
+                  <w:noProof/>
+                  <w:lang w:val="de-DE"/>
+                </w:rPr>
+                <w:t>codeing-engineer</w:t>
+              </w:r>
+              <w:r>
+                <w:rPr>
+                  <w:noProof/>
+                  <w:lang w:val="de-DE"/>
+                </w:rPr>
+                <w:t xml:space="preserve">. Abgerufen am 12. </w:t>
+              </w:r>
+              <w:r>
+                <w:rPr>
+                  <w:noProof/>
+                </w:rPr>
+                <w:t>11 2021 von codeing-engineer: https://coding-engineer.com/2019/10/28/random-number-generator-python/</w:t>
+              </w:r>
+            </w:p>
+            <w:p>
+              <w:pPr>
+                <w:pStyle w:val="Literaturverzeichnis"/>
+                <w:ind w:left="720" w:hanging="720"/>
+                <w:rPr>
+                  <w:noProof/>
+                  <w:lang w:val="de-DE"/>
+                </w:rPr>
+              </w:pPr>
               <w:r>
                 <w:rPr>
                   <w:noProof/>
@@ -1723,6 +3304,7 @@
       </w:pPr>
     </w:p>
     <w:sectPr>
+      <w:footerReference w:type="default" r:id="rId8"/>
       <w:pgSz w:w="11906" w:h="16838"/>
       <w:pgMar w:top="1417" w:right="1417" w:bottom="1134" w:left="1417" w:header="708" w:footer="708" w:gutter="0"/>
       <w:cols w:space="708"/>
@@ -1755,6 +3337,40 @@
     </w:p>
   </w:endnote>
 </w:endnotes>
+</file>
+
+<file path=word/footer1.xml><?xml version="1.0" encoding="utf-8"?>
+<w:ftr xmlns:wpc="http://schemas.microsoft.com/office/word/2010/wordprocessingCanvas" xmlns:cx="http://schemas.microsoft.com/office/drawing/2014/chartex" xmlns:cx1="http://schemas.microsoft.com/office/drawing/2015/9/8/chartex" xmlns:cx2="http://schemas.microsoft.com/office/drawing/2015/10/21/chartex" xmlns:cx3="http://schemas.microsoft.com/office/drawing/2016/5/9/chartex" xmlns:cx4="http://schemas.microsoft.com/office/drawing/2016/5/10/chartex" xmlns:cx5="http://schemas.microsoft.com/office/drawing/2016/5/11/chartex" xmlns:cx6="http://schemas.microsoft.com/office/drawing/2016/5/12/chartex" xmlns:cx7="http://schemas.microsoft.com/office/drawing/2016/5/13/chartex" xmlns:cx8="http://schemas.microsoft.com/office/drawing/2016/5/14/chartex" xmlns:mc="http://schemas.openxmlformats.org/markup-compatibility/2006" xmlns:aink="http://schemas.microsoft.com/office/drawing/2016/ink" xmlns:am3d="http://schemas.microsoft.com/office/drawing/2017/model3d" xmlns:o="urn:schemas-microsoft-com:office:office" xmlns:r="http://schemas.openxmlformats.org/officeDocument/2006/relationships" xmlns:m="http://schemas.openxmlformats.org/officeDocument/2006/math" xmlns:v="urn:schemas-microsoft-com:vml" xmlns:wp14="http://schemas.microsoft.com/office/word/2010/wordprocessingDrawing" xmlns:wp="http://schemas.openxmlformats.org/drawingml/2006/wordprocessingDrawing" xmlns:w10="urn:schemas-microsoft-com:office:word" xmlns:w="http://schemas.openxmlformats.org/wordprocessingml/2006/main" xmlns:w14="http://schemas.microsoft.com/office/word/2010/wordml" xmlns:w15="http://schemas.microsoft.com/office/word/2012/wordml" xmlns:w16cex="http://schemas.microsoft.com/office/word/2018/wordml/cex" xmlns:w16cid="http://schemas.microsoft.com/office/word/2016/wordml/cid" xmlns:w16="http://schemas.microsoft.com/office/word/2018/wordml" xmlns:w16sdtdh="http://schemas.microsoft.com/office/word/2020/wordml/sdtdatahash" xmlns:w16se="http://schemas.microsoft.com/office/word/2015/wordml/symex" xmlns:wpg="http://schemas.microsoft.com/office/word/2010/wordprocessingGroup" xmlns:wpi="http://schemas.microsoft.com/office/word/2010/wordprocessingInk" xmlns:wne="http://schemas.microsoft.com/office/word/2006/wordml" xmlns:wps="http://schemas.microsoft.com/office/word/2010/wordprocessingShape" mc:Ignorable="w14 w15 w16se w16cid w16 w16cex w16sdtdh wp14">
+  <w:p>
+    <w:pPr>
+      <w:pStyle w:val="Fuzeile"/>
+    </w:pPr>
+    <w:r>
+      <w:tab/>
+    </w:r>
+    <w:r>
+      <w:tab/>
+    </w:r>
+    <w:r>
+      <w:fldChar w:fldCharType="begin"/>
+    </w:r>
+    <w:r>
+      <w:instrText xml:space="preserve"> PAGE  \* Arabic  \* MERGEFORMAT </w:instrText>
+    </w:r>
+    <w:r>
+      <w:fldChar w:fldCharType="separate"/>
+    </w:r>
+    <w:r>
+      <w:rPr>
+        <w:noProof/>
+      </w:rPr>
+      <w:t>2</w:t>
+    </w:r>
+    <w:r>
+      <w:fldChar w:fldCharType="end"/>
+    </w:r>
+  </w:p>
+</w:ftr>
 </file>
 
 <file path=word/footnotes.xml><?xml version="1.0" encoding="utf-8"?>
@@ -2601,6 +4217,103 @@
       <w:vertAlign w:val="superscript"/>
     </w:rPr>
   </w:style>
+  <w:style w:type="paragraph" w:styleId="Kopfzeile">
+    <w:name w:val="header"/>
+    <w:basedOn w:val="Standard"/>
+    <w:link w:val="KopfzeileZchn"/>
+    <w:uiPriority w:val="99"/>
+    <w:unhideWhenUsed/>
+    <w:rsid w:val="00041B13"/>
+    <w:pPr>
+      <w:tabs>
+        <w:tab w:val="center" w:pos="4536"/>
+        <w:tab w:val="right" w:pos="9072"/>
+      </w:tabs>
+      <w:spacing w:after="0" w:line="240" w:lineRule="auto"/>
+    </w:pPr>
+  </w:style>
+  <w:style w:type="character" w:customStyle="1" w:styleId="KopfzeileZchn">
+    <w:name w:val="Kopfzeile Zchn"/>
+    <w:basedOn w:val="Absatz-Standardschriftart"/>
+    <w:link w:val="Kopfzeile"/>
+    <w:uiPriority w:val="99"/>
+    <w:rsid w:val="00041B13"/>
+  </w:style>
+  <w:style w:type="paragraph" w:styleId="Fuzeile">
+    <w:name w:val="footer"/>
+    <w:basedOn w:val="Standard"/>
+    <w:link w:val="FuzeileZchn"/>
+    <w:uiPriority w:val="99"/>
+    <w:unhideWhenUsed/>
+    <w:rsid w:val="00041B13"/>
+    <w:pPr>
+      <w:tabs>
+        <w:tab w:val="center" w:pos="4536"/>
+        <w:tab w:val="right" w:pos="9072"/>
+      </w:tabs>
+      <w:spacing w:after="0" w:line="240" w:lineRule="auto"/>
+    </w:pPr>
+  </w:style>
+  <w:style w:type="character" w:customStyle="1" w:styleId="FuzeileZchn">
+    <w:name w:val="Fußzeile Zchn"/>
+    <w:basedOn w:val="Absatz-Standardschriftart"/>
+    <w:link w:val="Fuzeile"/>
+    <w:uiPriority w:val="99"/>
+    <w:rsid w:val="00041B13"/>
+  </w:style>
+  <w:style w:type="paragraph" w:styleId="Inhaltsverzeichnisberschrift">
+    <w:name w:val="TOC Heading"/>
+    <w:basedOn w:val="berschrift1"/>
+    <w:next w:val="Standard"/>
+    <w:uiPriority w:val="39"/>
+    <w:unhideWhenUsed/>
+    <w:qFormat/>
+    <w:rsid w:val="00041B13"/>
+    <w:pPr>
+      <w:outlineLvl w:val="9"/>
+    </w:pPr>
+    <w:rPr>
+      <w:lang w:eastAsia="en-GB"/>
+    </w:rPr>
+  </w:style>
+  <w:style w:type="paragraph" w:styleId="Verzeichnis1">
+    <w:name w:val="toc 1"/>
+    <w:basedOn w:val="Standard"/>
+    <w:next w:val="Standard"/>
+    <w:autoRedefine/>
+    <w:uiPriority w:val="39"/>
+    <w:unhideWhenUsed/>
+    <w:rsid w:val="00041B13"/>
+    <w:pPr>
+      <w:spacing w:after="100"/>
+    </w:pPr>
+  </w:style>
+  <w:style w:type="paragraph" w:styleId="Verzeichnis2">
+    <w:name w:val="toc 2"/>
+    <w:basedOn w:val="Standard"/>
+    <w:next w:val="Standard"/>
+    <w:autoRedefine/>
+    <w:uiPriority w:val="39"/>
+    <w:unhideWhenUsed/>
+    <w:rsid w:val="00041B13"/>
+    <w:pPr>
+      <w:spacing w:after="100"/>
+      <w:ind w:left="220"/>
+    </w:pPr>
+  </w:style>
+  <w:style w:type="paragraph" w:styleId="Verzeichnis3">
+    <w:name w:val="toc 3"/>
+    <w:basedOn w:val="Standard"/>
+    <w:next w:val="Standard"/>
+    <w:autoRedefine/>
+    <w:uiPriority w:val="39"/>
+    <w:unhideWhenUsed/>
+    <w:rsid w:val="00041B13"/>
+    <w:pPr>
+      <w:spacing w:after="100"/>
+      <w:ind w:left="440"/>
+    </w:pPr>
+  </w:style>
 </w:styles>
 </file>
 
@@ -2926,11 +4639,35 @@
     <b:DayAccessed>12</b:DayAccessed>
     <b:RefOrder>1</b:RefOrder>
   </b:Source>
+  <b:Source>
+    <b:Tag>ANTHONYC</b:Tag>
+    <b:SourceType>InternetSite</b:SourceType>
+    <b:Guid>{1B8BA6F4-0904-4487-9682-6B26881A6F5F}</b:Guid>
+    <b:URL>https://coding-engineer.com/2019/10/28/random-number-generator-python/</b:URL>
+    <b:Title>codeing-engineer</b:Title>
+    <b:InternetSiteTitle>codeing-engineer</b:InternetSiteTitle>
+    <b:Year>2019</b:Year>
+    <b:Month>10</b:Month>
+    <b:Day>28</b:Day>
+    <b:Author>
+      <b:Author>
+        <b:NameList>
+          <b:Person>
+            <b:Last>ANTHONYC</b:Last>
+          </b:Person>
+        </b:NameList>
+      </b:Author>
+    </b:Author>
+    <b:YearAccessed>2021</b:YearAccessed>
+    <b:MonthAccessed>11</b:MonthAccessed>
+    <b:DayAccessed>12</b:DayAccessed>
+    <b:RefOrder>2</b:RefOrder>
+  </b:Source>
 </b:Sources>
 </file>
 
 <file path=customXml/itemProps1.xml><?xml version="1.0" encoding="utf-8"?>
-<ds:datastoreItem xmlns:ds="http://schemas.openxmlformats.org/officeDocument/2006/customXml" ds:itemID="{5C637BD5-8503-44ED-962E-87B5B88A8DB5}">
+<ds:datastoreItem xmlns:ds="http://schemas.openxmlformats.org/officeDocument/2006/customXml" ds:itemID="{0B9BD426-37D6-4A9E-AD7F-4CA199A9ACD8}">
   <ds:schemaRefs>
     <ds:schemaRef ds:uri="http://schemas.openxmlformats.org/officeDocument/2006/bibliography"/>
   </ds:schemaRefs>

</xml_diff>